<commit_message>
Added logo image and signIn page
</commit_message>
<xml_diff>
--- a/Отчёты.docx
+++ b/Отчёты.docx
@@ -4,7 +4,7 @@
   <w:body>
     <w:p>
       <w:r>
-        <w:t>02/09</w:t>
+        <w:t>09/02</w:t>
       </w:r>
     </w:p>
     <w:p>
@@ -112,6 +112,10 @@
     </w:p>
     <w:p>
       <w:r>
+        <w:rPr>
+          <w:noProof/>
+          <w:lang w:eastAsia="ru-RU"/>
+        </w:rPr>
         <w:drawing>
           <wp:inline distT="0" distB="0" distL="0" distR="0" wp14:anchorId="39654501" wp14:editId="5590C0C4">
             <wp:extent cx="6533462" cy="412750"/>
@@ -163,7 +167,8 @@
       </w:pPr>
       <w:r>
         <w:rPr>
-          <w:lang w:val="en-US"/>
+          <w:noProof/>
+          <w:lang w:eastAsia="ru-RU"/>
         </w:rPr>
         <w:drawing>
           <wp:inline distT="0" distB="0" distL="0" distR="0" wp14:anchorId="374068C9" wp14:editId="69C9804D">
@@ -215,7 +220,8 @@
       </w:pPr>
       <w:r>
         <w:rPr>
-          <w:lang w:val="en-US"/>
+          <w:noProof/>
+          <w:lang w:eastAsia="ru-RU"/>
         </w:rPr>
         <w:drawing>
           <wp:inline distT="0" distB="0" distL="0" distR="0" wp14:anchorId="1C2AB90D" wp14:editId="39D9C695">
@@ -255,55 +261,146 @@
       </w:r>
     </w:p>
     <w:p>
-      <w:pPr>
-        <w:rPr>
-          <w:lang w:val="en-US"/>
-        </w:rPr>
-      </w:pPr>
-    </w:p>
-    <w:p>
-      <w:pPr>
-        <w:rPr>
-          <w:lang w:val="en-US"/>
-        </w:rPr>
-      </w:pPr>
-    </w:p>
-    <w:p>
-      <w:pPr>
-        <w:rPr>
-          <w:lang w:val="en-US"/>
-        </w:rPr>
-      </w:pPr>
-    </w:p>
-    <w:p>
-      <w:pPr>
-        <w:rPr>
-          <w:lang w:val="en-US"/>
-        </w:rPr>
-      </w:pPr>
-    </w:p>
-    <w:p>
-      <w:pPr>
-        <w:rPr>
-          <w:lang w:val="en-US"/>
-        </w:rPr>
-      </w:pPr>
-    </w:p>
-    <w:p>
-      <w:pPr>
-        <w:rPr>
-          <w:lang w:val="en-US"/>
-        </w:rPr>
-      </w:pPr>
-    </w:p>
-    <w:p>
-      <w:pPr>
-        <w:rPr>
-          <w:lang w:val="en-US"/>
-        </w:rPr>
-      </w:pPr>
+      <w:r>
+        <w:t>Так выглядят необработанные данные, в дальнейшем будет добавлена разметка</w:t>
+      </w:r>
       <w:bookmarkStart w:id="0" w:name="_GoBack"/>
       <w:bookmarkEnd w:id="0"/>
+    </w:p>
+    <w:p/>
+    <w:p/>
+    <w:p/>
+    <w:p/>
+    <w:p/>
+    <w:p>
+      <w:pPr>
+        <w:rPr>
+          <w:lang w:val="en-US"/>
+        </w:rPr>
+      </w:pPr>
+      <w:r>
+        <w:rPr>
+          <w:lang w:val="en-US"/>
+        </w:rPr>
+        <w:lastRenderedPageBreak/>
+        <w:t>12/02</w:t>
+      </w:r>
+    </w:p>
+    <w:p>
+      <w:r>
+        <w:t xml:space="preserve">Добавлена разметка страницы логина. Создан </w:t>
+      </w:r>
+      <w:proofErr w:type="gramStart"/>
+      <w:r>
+        <w:t>логотип</w:t>
+      </w:r>
+      <w:r>
+        <w:t>(</w:t>
+      </w:r>
+      <w:proofErr w:type="gramEnd"/>
+      <w:r>
+        <w:t xml:space="preserve">Название приложения </w:t>
+      </w:r>
+      <w:proofErr w:type="spellStart"/>
+      <w:r>
+        <w:rPr>
+          <w:lang w:val="en-US"/>
+        </w:rPr>
+        <w:t>JustInMind</w:t>
+      </w:r>
+      <w:proofErr w:type="spellEnd"/>
+      <w:r>
+        <w:t>)</w:t>
+      </w:r>
+    </w:p>
+    <w:p>
+      <w:r>
+        <w:rPr>
+          <w:noProof/>
+          <w:lang w:eastAsia="ru-RU"/>
+        </w:rPr>
+        <w:drawing>
+          <wp:inline distT="0" distB="0" distL="0" distR="0">
+            <wp:extent cx="2819400" cy="1266825"/>
+            <wp:effectExtent l="0" t="0" r="0" b="0"/>
+            <wp:docPr id="5" name="Рисунок 5"/>
+            <wp:cNvGraphicFramePr>
+              <a:graphicFrameLocks xmlns:a="http://schemas.openxmlformats.org/drawingml/2006/main" noChangeAspect="1"/>
+            </wp:cNvGraphicFramePr>
+            <a:graphic xmlns:a="http://schemas.openxmlformats.org/drawingml/2006/main">
+              <a:graphicData uri="http://schemas.openxmlformats.org/drawingml/2006/picture">
+                <pic:pic xmlns:pic="http://schemas.openxmlformats.org/drawingml/2006/picture">
+                  <pic:nvPicPr>
+                    <pic:cNvPr id="5" name="logo.png"/>
+                    <pic:cNvPicPr/>
+                  </pic:nvPicPr>
+                  <pic:blipFill>
+                    <a:blip r:embed="rId7">
+                      <a:extLst>
+                        <a:ext uri="{28A0092B-C50C-407E-A947-70E740481C1C}">
+                          <a14:useLocalDpi xmlns:a14="http://schemas.microsoft.com/office/drawing/2010/main" val="0"/>
+                        </a:ext>
+                      </a:extLst>
+                    </a:blip>
+                    <a:stretch>
+                      <a:fillRect/>
+                    </a:stretch>
+                  </pic:blipFill>
+                  <pic:spPr>
+                    <a:xfrm>
+                      <a:off x="0" y="0"/>
+                      <a:ext cx="2819400" cy="1266825"/>
+                    </a:xfrm>
+                    <a:prstGeom prst="rect">
+                      <a:avLst/>
+                    </a:prstGeom>
+                  </pic:spPr>
+                </pic:pic>
+              </a:graphicData>
+            </a:graphic>
+          </wp:inline>
+        </w:drawing>
+      </w:r>
+      <w:r>
+        <w:br/>
+      </w:r>
+      <w:r>
+        <w:drawing>
+          <wp:inline distT="0" distB="0" distL="0" distR="0" wp14:anchorId="2A3F93E0" wp14:editId="23CD219E">
+            <wp:extent cx="5182049" cy="4610500"/>
+            <wp:effectExtent l="0" t="0" r="0" b="0"/>
+            <wp:docPr id="4" name="Рисунок 4"/>
+            <wp:cNvGraphicFramePr>
+              <a:graphicFrameLocks xmlns:a="http://schemas.openxmlformats.org/drawingml/2006/main" noChangeAspect="1"/>
+            </wp:cNvGraphicFramePr>
+            <a:graphic xmlns:a="http://schemas.openxmlformats.org/drawingml/2006/main">
+              <a:graphicData uri="http://schemas.openxmlformats.org/drawingml/2006/picture">
+                <pic:pic xmlns:pic="http://schemas.openxmlformats.org/drawingml/2006/picture">
+                  <pic:nvPicPr>
+                    <pic:cNvPr id="1" name=""/>
+                    <pic:cNvPicPr/>
+                  </pic:nvPicPr>
+                  <pic:blipFill>
+                    <a:blip r:embed="rId8"/>
+                    <a:stretch>
+                      <a:fillRect/>
+                    </a:stretch>
+                  </pic:blipFill>
+                  <pic:spPr>
+                    <a:xfrm>
+                      <a:off x="0" y="0"/>
+                      <a:ext cx="5182049" cy="4610500"/>
+                    </a:xfrm>
+                    <a:prstGeom prst="rect">
+                      <a:avLst/>
+                    </a:prstGeom>
+                  </pic:spPr>
+                </pic:pic>
+              </a:graphicData>
+            </a:graphic>
+          </wp:inline>
+        </w:drawing>
+      </w:r>
     </w:p>
     <w:sectPr>
       <w:pgSz w:w="11906" w:h="16838"/>

</xml_diff>

<commit_message>
Code rafactor of client part
</commit_message>
<xml_diff>
--- a/Отчёты.docx
+++ b/Отчёты.docx
@@ -550,7 +550,7 @@
       <w:pPr>
         <w:rPr>
           <w:noProof/>
-          <w:lang w:eastAsia="ru-RU"/>
+          <w:lang w:val="en-US" w:eastAsia="ru-RU"/>
         </w:rPr>
       </w:pPr>
       <w:r>
@@ -559,6 +559,28 @@
           <w:lang w:eastAsia="ru-RU"/>
         </w:rPr>
         <w:lastRenderedPageBreak/>
+        <w:t>16</w:t>
+      </w:r>
+      <w:r>
+        <w:rPr>
+          <w:noProof/>
+          <w:lang w:val="en-US" w:eastAsia="ru-RU"/>
+        </w:rPr>
+        <w:t>/02</w:t>
+      </w:r>
+    </w:p>
+    <w:p>
+      <w:pPr>
+        <w:rPr>
+          <w:noProof/>
+          <w:lang w:eastAsia="ru-RU"/>
+        </w:rPr>
+      </w:pPr>
+      <w:r>
+        <w:rPr>
+          <w:noProof/>
+          <w:lang w:eastAsia="ru-RU"/>
+        </w:rPr>
         <w:t>Добавлено симпатичное навигационное меню</w:t>
       </w:r>
     </w:p>
@@ -647,8 +669,6 @@
           </wp:inline>
         </w:drawing>
       </w:r>
-      <w:bookmarkStart w:id="0" w:name="_GoBack"/>
-      <w:bookmarkEnd w:id="0"/>
     </w:p>
     <w:p>
       <w:r>
@@ -656,6 +676,7 @@
           <w:noProof/>
           <w:lang w:eastAsia="ru-RU"/>
         </w:rPr>
+        <w:lastRenderedPageBreak/>
         <w:drawing>
           <wp:inline distT="0" distB="0" distL="0" distR="0" wp14:anchorId="1915C8DA" wp14:editId="372E45A0">
             <wp:extent cx="5940425" cy="2910840"/>
@@ -691,6 +712,49 @@
             </a:graphic>
           </wp:inline>
         </w:drawing>
+      </w:r>
+    </w:p>
+    <w:p/>
+    <w:p/>
+    <w:p/>
+    <w:p/>
+    <w:p/>
+    <w:p/>
+    <w:p/>
+    <w:p/>
+    <w:p/>
+    <w:p/>
+    <w:p/>
+    <w:p/>
+    <w:p/>
+    <w:p/>
+    <w:p/>
+    <w:p/>
+    <w:p/>
+    <w:p/>
+    <w:p/>
+    <w:p/>
+    <w:p/>
+    <w:p/>
+    <w:p>
+      <w:pPr>
+        <w:rPr>
+          <w:lang w:val="en-US"/>
+        </w:rPr>
+      </w:pPr>
+      <w:r>
+        <w:rPr>
+          <w:lang w:val="en-US"/>
+        </w:rPr>
+        <w:lastRenderedPageBreak/>
+        <w:t>17/02</w:t>
+      </w:r>
+      <w:bookmarkStart w:id="0" w:name="_GoBack"/>
+      <w:bookmarkEnd w:id="0"/>
+    </w:p>
+    <w:p>
+      <w:r>
+        <w:t>Проведена оптимизация кода клиентской части. Посчитали нужным внести это в отчёт, так как это неотъемлемая часть разработки, требующая много времени.</w:t>
       </w:r>
     </w:p>
     <w:sectPr>

</xml_diff>

<commit_message>
Implemented the logic, that changes task state in DB after dropping it to another board in UI
</commit_message>
<xml_diff>
--- a/Отчёты.docx
+++ b/Отчёты.docx
@@ -121,60 +121,6 @@
             <wp:extent cx="6533462" cy="412750"/>
             <wp:effectExtent l="0" t="0" r="1270" b="6350"/>
             <wp:docPr id="1" name="Рисунок 1"/>
-            <wp:cNvGraphicFramePr>
-              <a:graphicFrameLocks xmlns:a="http://schemas.openxmlformats.org/drawingml/2006/main" noChangeAspect="1"/>
-            </wp:cNvGraphicFramePr>
-            <a:graphic xmlns:a="http://schemas.openxmlformats.org/drawingml/2006/main">
-              <a:graphicData uri="http://schemas.openxmlformats.org/drawingml/2006/picture">
-                <pic:pic xmlns:pic="http://schemas.openxmlformats.org/drawingml/2006/picture">
-                  <pic:nvPicPr>
-                    <pic:cNvPr id="1" name=""/>
-                    <pic:cNvPicPr/>
-                  </pic:nvPicPr>
-                  <pic:blipFill>
-                    <a:blip r:embed="rId4"/>
-                    <a:stretch>
-                      <a:fillRect/>
-                    </a:stretch>
-                  </pic:blipFill>
-                  <pic:spPr>
-                    <a:xfrm>
-                      <a:off x="0" y="0"/>
-                      <a:ext cx="6544583" cy="413453"/>
-                    </a:xfrm>
-                    <a:prstGeom prst="rect">
-                      <a:avLst/>
-                    </a:prstGeom>
-                  </pic:spPr>
-                </pic:pic>
-              </a:graphicData>
-            </a:graphic>
-          </wp:inline>
-        </w:drawing>
-      </w:r>
-    </w:p>
-    <w:p/>
-    <w:p>
-      <w:r>
-        <w:t>Задачи</w:t>
-      </w:r>
-    </w:p>
-    <w:p>
-      <w:pPr>
-        <w:rPr>
-          <w:lang w:val="en-US"/>
-        </w:rPr>
-      </w:pPr>
-      <w:r>
-        <w:rPr>
-          <w:noProof/>
-          <w:lang w:eastAsia="ru-RU"/>
-        </w:rPr>
-        <w:drawing>
-          <wp:inline distT="0" distB="0" distL="0" distR="0" wp14:anchorId="374068C9" wp14:editId="69C9804D">
-            <wp:extent cx="5940425" cy="3139440"/>
-            <wp:effectExtent l="0" t="0" r="3175" b="3810"/>
-            <wp:docPr id="2" name="Рисунок 2"/>
             <wp:cNvGraphicFramePr>
               <a:graphicFrameLocks xmlns:a="http://schemas.openxmlformats.org/drawingml/2006/main" noChangeAspect="1"/>
             </wp:cNvGraphicFramePr>
@@ -194,7 +140,7 @@
                   <pic:spPr>
                     <a:xfrm>
                       <a:off x="0" y="0"/>
-                      <a:ext cx="5940425" cy="3139440"/>
+                      <a:ext cx="6544583" cy="413453"/>
                     </a:xfrm>
                     <a:prstGeom prst="rect">
                       <a:avLst/>
@@ -207,9 +153,10 @@
         </w:drawing>
       </w:r>
     </w:p>
-    <w:p>
-      <w:r>
-        <w:t>Роли</w:t>
+    <w:p/>
+    <w:p>
+      <w:r>
+        <w:t>Задачи</w:t>
       </w:r>
     </w:p>
     <w:p>
@@ -224,10 +171,10 @@
           <w:lang w:eastAsia="ru-RU"/>
         </w:rPr>
         <w:drawing>
-          <wp:inline distT="0" distB="0" distL="0" distR="0" wp14:anchorId="1C2AB90D" wp14:editId="39D9C695">
-            <wp:extent cx="5940425" cy="238760"/>
-            <wp:effectExtent l="0" t="0" r="3175" b="8890"/>
-            <wp:docPr id="3" name="Рисунок 3"/>
+          <wp:inline distT="0" distB="0" distL="0" distR="0" wp14:anchorId="374068C9" wp14:editId="69C9804D">
+            <wp:extent cx="5940425" cy="3139440"/>
+            <wp:effectExtent l="0" t="0" r="3175" b="3810"/>
+            <wp:docPr id="2" name="Рисунок 2"/>
             <wp:cNvGraphicFramePr>
               <a:graphicFrameLocks xmlns:a="http://schemas.openxmlformats.org/drawingml/2006/main" noChangeAspect="1"/>
             </wp:cNvGraphicFramePr>
@@ -247,6 +194,59 @@
                   <pic:spPr>
                     <a:xfrm>
                       <a:off x="0" y="0"/>
+                      <a:ext cx="5940425" cy="3139440"/>
+                    </a:xfrm>
+                    <a:prstGeom prst="rect">
+                      <a:avLst/>
+                    </a:prstGeom>
+                  </pic:spPr>
+                </pic:pic>
+              </a:graphicData>
+            </a:graphic>
+          </wp:inline>
+        </w:drawing>
+      </w:r>
+    </w:p>
+    <w:p>
+      <w:r>
+        <w:t>Роли</w:t>
+      </w:r>
+    </w:p>
+    <w:p>
+      <w:pPr>
+        <w:rPr>
+          <w:lang w:val="en-US"/>
+        </w:rPr>
+      </w:pPr>
+      <w:r>
+        <w:rPr>
+          <w:noProof/>
+          <w:lang w:eastAsia="ru-RU"/>
+        </w:rPr>
+        <w:drawing>
+          <wp:inline distT="0" distB="0" distL="0" distR="0" wp14:anchorId="1C2AB90D" wp14:editId="39D9C695">
+            <wp:extent cx="5940425" cy="238760"/>
+            <wp:effectExtent l="0" t="0" r="3175" b="8890"/>
+            <wp:docPr id="3" name="Рисунок 3"/>
+            <wp:cNvGraphicFramePr>
+              <a:graphicFrameLocks xmlns:a="http://schemas.openxmlformats.org/drawingml/2006/main" noChangeAspect="1"/>
+            </wp:cNvGraphicFramePr>
+            <a:graphic xmlns:a="http://schemas.openxmlformats.org/drawingml/2006/main">
+              <a:graphicData uri="http://schemas.openxmlformats.org/drawingml/2006/picture">
+                <pic:pic xmlns:pic="http://schemas.openxmlformats.org/drawingml/2006/picture">
+                  <pic:nvPicPr>
+                    <pic:cNvPr id="1" name=""/>
+                    <pic:cNvPicPr/>
+                  </pic:nvPicPr>
+                  <pic:blipFill>
+                    <a:blip r:embed="rId7"/>
+                    <a:stretch>
+                      <a:fillRect/>
+                    </a:stretch>
+                  </pic:blipFill>
+                  <pic:spPr>
+                    <a:xfrm>
+                      <a:off x="0" y="0"/>
                       <a:ext cx="5940425" cy="238760"/>
                     </a:xfrm>
                     <a:prstGeom prst="rect">
@@ -339,7 +339,7 @@
                     <pic:cNvPicPr/>
                   </pic:nvPicPr>
                   <pic:blipFill>
-                    <a:blip r:embed="rId7">
+                    <a:blip r:embed="rId8">
                       <a:extLst>
                         <a:ext uri="{28A0092B-C50C-407E-A947-70E740481C1C}">
                           <a14:useLocalDpi xmlns:a14="http://schemas.microsoft.com/office/drawing/2010/main" val="0"/>
@@ -389,7 +389,7 @@
                     <pic:cNvPicPr/>
                   </pic:nvPicPr>
                   <pic:blipFill>
-                    <a:blip r:embed="rId8"/>
+                    <a:blip r:embed="rId9"/>
                     <a:stretch>
                       <a:fillRect/>
                     </a:stretch>
@@ -441,50 +441,6 @@
             <wp:extent cx="2749976" cy="1466850"/>
             <wp:effectExtent l="0" t="0" r="0" b="0"/>
             <wp:docPr id="6" name="Рисунок 6"/>
-            <wp:cNvGraphicFramePr>
-              <a:graphicFrameLocks xmlns:a="http://schemas.openxmlformats.org/drawingml/2006/main" noChangeAspect="1"/>
-            </wp:cNvGraphicFramePr>
-            <a:graphic xmlns:a="http://schemas.openxmlformats.org/drawingml/2006/main">
-              <a:graphicData uri="http://schemas.openxmlformats.org/drawingml/2006/picture">
-                <pic:pic xmlns:pic="http://schemas.openxmlformats.org/drawingml/2006/picture">
-                  <pic:nvPicPr>
-                    <pic:cNvPr id="1" name=""/>
-                    <pic:cNvPicPr/>
-                  </pic:nvPicPr>
-                  <pic:blipFill>
-                    <a:blip r:embed="rId9"/>
-                    <a:stretch>
-                      <a:fillRect/>
-                    </a:stretch>
-                  </pic:blipFill>
-                  <pic:spPr>
-                    <a:xfrm>
-                      <a:off x="0" y="0"/>
-                      <a:ext cx="2757891" cy="1471072"/>
-                    </a:xfrm>
-                    <a:prstGeom prst="rect">
-                      <a:avLst/>
-                    </a:prstGeom>
-                  </pic:spPr>
-                </pic:pic>
-              </a:graphicData>
-            </a:graphic>
-          </wp:inline>
-        </w:drawing>
-      </w:r>
-      <w:r>
-        <w:t xml:space="preserve">   </w:t>
-      </w:r>
-      <w:r>
-        <w:rPr>
-          <w:noProof/>
-          <w:lang w:eastAsia="ru-RU"/>
-        </w:rPr>
-        <w:drawing>
-          <wp:inline distT="0" distB="0" distL="0" distR="0" wp14:anchorId="54D05260" wp14:editId="3C7EBF55">
-            <wp:extent cx="2875927" cy="1462405"/>
-            <wp:effectExtent l="0" t="0" r="635" b="4445"/>
-            <wp:docPr id="7" name="Рисунок 7"/>
             <wp:cNvGraphicFramePr>
               <a:graphicFrameLocks xmlns:a="http://schemas.openxmlformats.org/drawingml/2006/main" noChangeAspect="1"/>
             </wp:cNvGraphicFramePr>
@@ -504,7 +460,7 @@
                   <pic:spPr>
                     <a:xfrm>
                       <a:off x="0" y="0"/>
-                      <a:ext cx="2895092" cy="1472150"/>
+                      <a:ext cx="2757891" cy="1471072"/>
                     </a:xfrm>
                     <a:prstGeom prst="rect">
                       <a:avLst/>
@@ -516,85 +472,19 @@
           </wp:inline>
         </w:drawing>
       </w:r>
-    </w:p>
-    <w:p>
-      <w:r>
-        <w:t>Реализована клиентская часть</w:t>
-      </w:r>
-    </w:p>
-    <w:p/>
-    <w:p/>
-    <w:p/>
-    <w:p/>
-    <w:p/>
-    <w:p/>
-    <w:p/>
-    <w:p/>
-    <w:p/>
-    <w:p/>
-    <w:p/>
-    <w:p/>
-    <w:p/>
-    <w:p/>
-    <w:p/>
-    <w:p/>
-    <w:p/>
-    <w:p/>
-    <w:p/>
-    <w:p/>
-    <w:p/>
-    <w:p/>
-    <w:p/>
-    <w:p/>
-    <w:p>
-      <w:pPr>
-        <w:rPr>
-          <w:noProof/>
-          <w:lang w:val="en-US" w:eastAsia="ru-RU"/>
-        </w:rPr>
-      </w:pPr>
+      <w:r>
+        <w:t xml:space="preserve">   </w:t>
+      </w:r>
       <w:r>
         <w:rPr>
           <w:noProof/>
           <w:lang w:eastAsia="ru-RU"/>
         </w:rPr>
-        <w:lastRenderedPageBreak/>
-        <w:t>16</w:t>
-      </w:r>
-      <w:r>
-        <w:rPr>
-          <w:noProof/>
-          <w:lang w:val="en-US" w:eastAsia="ru-RU"/>
-        </w:rPr>
-        <w:t>/02</w:t>
-      </w:r>
-    </w:p>
-    <w:p>
-      <w:pPr>
-        <w:rPr>
-          <w:noProof/>
-          <w:lang w:eastAsia="ru-RU"/>
-        </w:rPr>
-      </w:pPr>
-      <w:r>
-        <w:rPr>
-          <w:noProof/>
-          <w:lang w:eastAsia="ru-RU"/>
-        </w:rPr>
-        <w:t>Добавлено симпатичное навигационное меню</w:t>
-      </w:r>
-    </w:p>
-    <w:p>
-      <w:r>
-        <w:rPr>
-          <w:noProof/>
-          <w:lang w:eastAsia="ru-RU"/>
-        </w:rPr>
         <w:drawing>
-          <wp:inline distT="0" distB="0" distL="0" distR="0" wp14:anchorId="04228C9F" wp14:editId="07533C4B">
-            <wp:extent cx="5940425" cy="2847340"/>
-            <wp:effectExtent l="0" t="0" r="3175" b="0"/>
-            <wp:docPr id="8" name="Рисунок 8"/>
+          <wp:inline distT="0" distB="0" distL="0" distR="0" wp14:anchorId="54D05260" wp14:editId="3C7EBF55">
+            <wp:extent cx="2875927" cy="1462405"/>
+            <wp:effectExtent l="0" t="0" r="635" b="4445"/>
+            <wp:docPr id="7" name="Рисунок 7"/>
             <wp:cNvGraphicFramePr>
               <a:graphicFrameLocks xmlns:a="http://schemas.openxmlformats.org/drawingml/2006/main" noChangeAspect="1"/>
             </wp:cNvGraphicFramePr>
@@ -614,7 +504,7 @@
                   <pic:spPr>
                     <a:xfrm>
                       <a:off x="0" y="0"/>
-                      <a:ext cx="5940425" cy="2847340"/>
+                      <a:ext cx="2895092" cy="1472150"/>
                     </a:xfrm>
                     <a:prstGeom prst="rect">
                       <a:avLst/>
@@ -629,15 +519,82 @@
     </w:p>
     <w:p>
       <w:r>
+        <w:t>Реализована клиентская часть</w:t>
+      </w:r>
+    </w:p>
+    <w:p/>
+    <w:p/>
+    <w:p/>
+    <w:p/>
+    <w:p/>
+    <w:p/>
+    <w:p/>
+    <w:p/>
+    <w:p/>
+    <w:p/>
+    <w:p/>
+    <w:p/>
+    <w:p/>
+    <w:p/>
+    <w:p/>
+    <w:p/>
+    <w:p/>
+    <w:p/>
+    <w:p/>
+    <w:p/>
+    <w:p/>
+    <w:p/>
+    <w:p/>
+    <w:p/>
+    <w:p>
+      <w:pPr>
         <w:rPr>
           <w:noProof/>
           <w:lang w:eastAsia="ru-RU"/>
         </w:rPr>
+      </w:pPr>
+      <w:r>
+        <w:rPr>
+          <w:noProof/>
+          <w:lang w:eastAsia="ru-RU"/>
+        </w:rPr>
+        <w:lastRenderedPageBreak/>
+        <w:t>16</w:t>
+      </w:r>
+      <w:r>
+        <w:rPr>
+          <w:noProof/>
+          <w:lang w:eastAsia="ru-RU"/>
+        </w:rPr>
+        <w:t>/02</w:t>
+      </w:r>
+    </w:p>
+    <w:p>
+      <w:pPr>
+        <w:rPr>
+          <w:noProof/>
+          <w:lang w:eastAsia="ru-RU"/>
+        </w:rPr>
+      </w:pPr>
+      <w:r>
+        <w:rPr>
+          <w:noProof/>
+          <w:lang w:eastAsia="ru-RU"/>
+        </w:rPr>
+        <w:t>Добавлено симпатичное навигационное меню</w:t>
+      </w:r>
+    </w:p>
+    <w:p>
+      <w:r>
+        <w:rPr>
+          <w:noProof/>
+          <w:lang w:eastAsia="ru-RU"/>
+        </w:rPr>
         <w:drawing>
-          <wp:inline distT="0" distB="0" distL="0" distR="0" wp14:anchorId="2469AC5A" wp14:editId="0FD6BAF8">
-            <wp:extent cx="5940425" cy="2823845"/>
+          <wp:inline distT="0" distB="0" distL="0" distR="0" wp14:anchorId="04228C9F" wp14:editId="07533C4B">
+            <wp:extent cx="5940425" cy="2847340"/>
             <wp:effectExtent l="0" t="0" r="3175" b="0"/>
-            <wp:docPr id="11" name="Рисунок 11"/>
+            <wp:docPr id="8" name="Рисунок 8"/>
             <wp:cNvGraphicFramePr>
               <a:graphicFrameLocks xmlns:a="http://schemas.openxmlformats.org/drawingml/2006/main" noChangeAspect="1"/>
             </wp:cNvGraphicFramePr>
@@ -657,7 +614,7 @@
                   <pic:spPr>
                     <a:xfrm>
                       <a:off x="0" y="0"/>
-                      <a:ext cx="5940425" cy="2823845"/>
+                      <a:ext cx="5940425" cy="2847340"/>
                     </a:xfrm>
                     <a:prstGeom prst="rect">
                       <a:avLst/>
@@ -676,12 +633,11 @@
           <w:noProof/>
           <w:lang w:eastAsia="ru-RU"/>
         </w:rPr>
-        <w:lastRenderedPageBreak/>
         <w:drawing>
-          <wp:inline distT="0" distB="0" distL="0" distR="0" wp14:anchorId="1915C8DA" wp14:editId="372E45A0">
-            <wp:extent cx="5940425" cy="2910840"/>
-            <wp:effectExtent l="0" t="0" r="3175" b="3810"/>
-            <wp:docPr id="10" name="Рисунок 10"/>
+          <wp:inline distT="0" distB="0" distL="0" distR="0" wp14:anchorId="2469AC5A" wp14:editId="0FD6BAF8">
+            <wp:extent cx="5940425" cy="2823845"/>
+            <wp:effectExtent l="0" t="0" r="3175" b="0"/>
+            <wp:docPr id="11" name="Рисунок 11"/>
             <wp:cNvGraphicFramePr>
               <a:graphicFrameLocks xmlns:a="http://schemas.openxmlformats.org/drawingml/2006/main" noChangeAspect="1"/>
             </wp:cNvGraphicFramePr>
@@ -701,6 +657,50 @@
                   <pic:spPr>
                     <a:xfrm>
                       <a:off x="0" y="0"/>
+                      <a:ext cx="5940425" cy="2823845"/>
+                    </a:xfrm>
+                    <a:prstGeom prst="rect">
+                      <a:avLst/>
+                    </a:prstGeom>
+                  </pic:spPr>
+                </pic:pic>
+              </a:graphicData>
+            </a:graphic>
+          </wp:inline>
+        </w:drawing>
+      </w:r>
+    </w:p>
+    <w:p>
+      <w:r>
+        <w:rPr>
+          <w:noProof/>
+          <w:lang w:eastAsia="ru-RU"/>
+        </w:rPr>
+        <w:lastRenderedPageBreak/>
+        <w:drawing>
+          <wp:inline distT="0" distB="0" distL="0" distR="0" wp14:anchorId="1915C8DA" wp14:editId="372E45A0">
+            <wp:extent cx="5940425" cy="2910840"/>
+            <wp:effectExtent l="0" t="0" r="3175" b="3810"/>
+            <wp:docPr id="10" name="Рисунок 10"/>
+            <wp:cNvGraphicFramePr>
+              <a:graphicFrameLocks xmlns:a="http://schemas.openxmlformats.org/drawingml/2006/main" noChangeAspect="1"/>
+            </wp:cNvGraphicFramePr>
+            <a:graphic xmlns:a="http://schemas.openxmlformats.org/drawingml/2006/main">
+              <a:graphicData uri="http://schemas.openxmlformats.org/drawingml/2006/picture">
+                <pic:pic xmlns:pic="http://schemas.openxmlformats.org/drawingml/2006/picture">
+                  <pic:nvPicPr>
+                    <pic:cNvPr id="1" name=""/>
+                    <pic:cNvPicPr/>
+                  </pic:nvPicPr>
+                  <pic:blipFill>
+                    <a:blip r:embed="rId14"/>
+                    <a:stretch>
+                      <a:fillRect/>
+                    </a:stretch>
+                  </pic:blipFill>
+                  <pic:spPr>
+                    <a:xfrm>
+                      <a:off x="0" y="0"/>
                       <a:ext cx="5940425" cy="2910840"/>
                     </a:xfrm>
                     <a:prstGeom prst="rect">
@@ -737,25 +737,220 @@
     <w:p/>
     <w:p/>
     <w:p>
-      <w:pPr>
-        <w:rPr>
-          <w:lang w:val="en-US"/>
-        </w:rPr>
-      </w:pPr>
-      <w:r>
-        <w:rPr>
-          <w:lang w:val="en-US"/>
-        </w:rPr>
+      <w:r>
         <w:lastRenderedPageBreak/>
         <w:t>17/02</w:t>
       </w:r>
+    </w:p>
+    <w:p>
+      <w:r>
+        <w:t>Проведена оптимизация кода клиентской части. Посчитали нужным внести это в отчёт, так как это неотъемлемая часть разработки, требующая много времени.</w:t>
+      </w:r>
+    </w:p>
+    <w:p/>
+    <w:p/>
+    <w:p/>
+    <w:p/>
+    <w:p/>
+    <w:p/>
+    <w:p/>
+    <w:p/>
+    <w:p/>
+    <w:p/>
+    <w:p/>
+    <w:p/>
+    <w:p/>
+    <w:p/>
+    <w:p/>
+    <w:p/>
+    <w:p/>
+    <w:p/>
+    <w:p/>
+    <w:p/>
+    <w:p/>
+    <w:p/>
+    <w:p/>
+    <w:p/>
+    <w:p/>
+    <w:p/>
+    <w:p/>
+    <w:p/>
+    <w:p/>
+    <w:p/>
+    <w:p>
+      <w:pPr>
+        <w:rPr>
+          <w:lang w:val="en-US"/>
+        </w:rPr>
+      </w:pPr>
+      <w:r>
+        <w:rPr>
+          <w:lang w:val="en-US"/>
+        </w:rPr>
+        <w:lastRenderedPageBreak/>
+        <w:t xml:space="preserve">19/02 </w:t>
+      </w:r>
+    </w:p>
+    <w:p>
+      <w:pPr>
+        <w:rPr>
+          <w:lang w:val="en-US"/>
+        </w:rPr>
+      </w:pPr>
+      <w:r>
+        <w:t>Теперь задачи отображаются в соответствии задачам из базы данных. Т.е. улучшено взаимодействие клиента и сервера</w:t>
+      </w:r>
+      <w:r>
+        <w:rPr>
+          <w:lang w:val="en-US"/>
+        </w:rPr>
+        <w:t>:</w:t>
+      </w:r>
+      <w:r>
+        <w:br/>
+      </w:r>
+      <w:r>
+        <w:drawing>
+          <wp:inline distT="0" distB="0" distL="0" distR="0" wp14:anchorId="32BF77EF" wp14:editId="2363B676">
+            <wp:extent cx="4439270" cy="1609950"/>
+            <wp:effectExtent l="0" t="0" r="0" b="9525"/>
+            <wp:docPr id="9" name="Рисунок 9"/>
+            <wp:cNvGraphicFramePr>
+              <a:graphicFrameLocks xmlns:a="http://schemas.openxmlformats.org/drawingml/2006/main" noChangeAspect="1"/>
+            </wp:cNvGraphicFramePr>
+            <a:graphic xmlns:a="http://schemas.openxmlformats.org/drawingml/2006/main">
+              <a:graphicData uri="http://schemas.openxmlformats.org/drawingml/2006/picture">
+                <pic:pic xmlns:pic="http://schemas.openxmlformats.org/drawingml/2006/picture">
+                  <pic:nvPicPr>
+                    <pic:cNvPr id="1" name=""/>
+                    <pic:cNvPicPr/>
+                  </pic:nvPicPr>
+                  <pic:blipFill>
+                    <a:blip r:embed="rId15"/>
+                    <a:stretch>
+                      <a:fillRect/>
+                    </a:stretch>
+                  </pic:blipFill>
+                  <pic:spPr>
+                    <a:xfrm>
+                      <a:off x="0" y="0"/>
+                      <a:ext cx="4439270" cy="1609950"/>
+                    </a:xfrm>
+                    <a:prstGeom prst="rect">
+                      <a:avLst/>
+                    </a:prstGeom>
+                  </pic:spPr>
+                </pic:pic>
+              </a:graphicData>
+            </a:graphic>
+          </wp:inline>
+        </w:drawing>
+      </w:r>
+      <w:r>
+        <w:rPr>
+          <w:noProof/>
+          <w:lang w:eastAsia="ru-RU"/>
+        </w:rPr>
+        <w:drawing>
+          <wp:inline distT="0" distB="0" distL="0" distR="0" wp14:anchorId="22AE7614" wp14:editId="505BA22B">
+            <wp:extent cx="5940425" cy="1861185"/>
+            <wp:effectExtent l="0" t="0" r="3175" b="5715"/>
+            <wp:docPr id="12" name="Рисунок 12"/>
+            <wp:cNvGraphicFramePr>
+              <a:graphicFrameLocks xmlns:a="http://schemas.openxmlformats.org/drawingml/2006/main" noChangeAspect="1"/>
+            </wp:cNvGraphicFramePr>
+            <a:graphic xmlns:a="http://schemas.openxmlformats.org/drawingml/2006/main">
+              <a:graphicData uri="http://schemas.openxmlformats.org/drawingml/2006/picture">
+                <pic:pic xmlns:pic="http://schemas.openxmlformats.org/drawingml/2006/picture">
+                  <pic:nvPicPr>
+                    <pic:cNvPr id="1" name=""/>
+                    <pic:cNvPicPr/>
+                  </pic:nvPicPr>
+                  <pic:blipFill>
+                    <a:blip r:embed="rId16"/>
+                    <a:stretch>
+                      <a:fillRect/>
+                    </a:stretch>
+                  </pic:blipFill>
+                  <pic:spPr>
+                    <a:xfrm>
+                      <a:off x="0" y="0"/>
+                      <a:ext cx="5940425" cy="1861185"/>
+                    </a:xfrm>
+                    <a:prstGeom prst="rect">
+                      <a:avLst/>
+                    </a:prstGeom>
+                  </pic:spPr>
+                </pic:pic>
+              </a:graphicData>
+            </a:graphic>
+          </wp:inline>
+        </w:drawing>
+      </w:r>
+    </w:p>
+    <w:p>
+      <w:pPr>
+        <w:rPr>
+          <w:lang w:val="en-US"/>
+        </w:rPr>
+      </w:pPr>
+      <w:proofErr w:type="spellStart"/>
+      <w:r>
+        <w:rPr>
+          <w:lang w:val="en-US"/>
+        </w:rPr>
+        <w:t>StateId</w:t>
+      </w:r>
+      <w:proofErr w:type="spellEnd"/>
+      <w:r>
+        <w:rPr>
+          <w:lang w:val="en-US"/>
+        </w:rPr>
+        <w:t>:</w:t>
+      </w:r>
+    </w:p>
+    <w:p>
+      <w:pPr>
+        <w:rPr>
+          <w:lang w:val="en-US"/>
+        </w:rPr>
+      </w:pPr>
+      <w:r>
+        <w:rPr>
+          <w:lang w:val="en-US"/>
+        </w:rPr>
+        <w:t>1-New</w:t>
+      </w:r>
+      <w:r>
+        <w:rPr>
+          <w:lang w:val="en-US"/>
+        </w:rPr>
+        <w:br/>
+        <w:t>2-Investigation</w:t>
+      </w:r>
+      <w:r>
+        <w:rPr>
+          <w:lang w:val="en-US"/>
+        </w:rPr>
+        <w:br/>
+        <w:t>3-Active</w:t>
+      </w:r>
+      <w:r>
+        <w:rPr>
+          <w:lang w:val="en-US"/>
+        </w:rPr>
+        <w:br/>
+        <w:t>4-In Test</w:t>
+      </w:r>
+      <w:r>
+        <w:rPr>
+          <w:lang w:val="en-US"/>
+        </w:rPr>
+        <w:br/>
+        <w:t>5-Done</w:t>
+      </w:r>
       <w:bookmarkStart w:id="0" w:name="_GoBack"/>
       <w:bookmarkEnd w:id="0"/>
-    </w:p>
-    <w:p>
-      <w:r>
-        <w:t>Проведена оптимизация кода клиентской части. Посчитали нужным внести это в отчёт, так как это неотъемлемая часть разработки, требующая много времени.</w:t>
-      </w:r>
     </w:p>
     <w:sectPr>
       <w:pgSz w:w="11906" w:h="16838"/>
@@ -765,6 +960,103 @@
     </w:sectPr>
   </w:body>
 </w:document>
+</file>
+
+<file path=word/numbering.xml><?xml version="1.0" encoding="utf-8"?>
+<w:numbering xmlns:wpc="http://schemas.microsoft.com/office/word/2010/wordprocessingCanvas" xmlns:cx="http://schemas.microsoft.com/office/drawing/2014/chartex" xmlns:cx1="http://schemas.microsoft.com/office/drawing/2015/9/8/chartex" xmlns:mc="http://schemas.openxmlformats.org/markup-compatibility/2006" xmlns:o="urn:schemas-microsoft-com:office:office" xmlns:r="http://schemas.openxmlformats.org/officeDocument/2006/relationships" xmlns:m="http://schemas.openxmlformats.org/officeDocument/2006/math" xmlns:v="urn:schemas-microsoft-com:vml" xmlns:wp14="http://schemas.microsoft.com/office/word/2010/wordprocessingDrawing" xmlns:wp="http://schemas.openxmlformats.org/drawingml/2006/wordprocessingDrawing" xmlns:w10="urn:schemas-microsoft-com:office:word" xmlns:w="http://schemas.openxmlformats.org/wordprocessingml/2006/main" xmlns:w14="http://schemas.microsoft.com/office/word/2010/wordml" xmlns:w15="http://schemas.microsoft.com/office/word/2012/wordml" xmlns:w16se="http://schemas.microsoft.com/office/word/2015/wordml/symex" xmlns:wpg="http://schemas.microsoft.com/office/word/2010/wordprocessingGroup" xmlns:wpi="http://schemas.microsoft.com/office/word/2010/wordprocessingInk" xmlns:wne="http://schemas.microsoft.com/office/word/2006/wordml" xmlns:wps="http://schemas.microsoft.com/office/word/2010/wordprocessingShape" mc:Ignorable="w14 w15 w16se wp14">
+  <w:abstractNum w:abstractNumId="0" w15:restartNumberingAfterBreak="0">
+    <w:nsid w:val="3B8E055C"/>
+    <w:multiLevelType w:val="hybridMultilevel"/>
+    <w:tmpl w:val="30C2D700"/>
+    <w:lvl w:ilvl="0" w:tplc="5CCC7EC0">
+      <w:start w:val="1"/>
+      <w:numFmt w:val="decimal"/>
+      <w:lvlText w:val="%1-"/>
+      <w:lvlJc w:val="left"/>
+      <w:pPr>
+        <w:ind w:left="720" w:hanging="360"/>
+      </w:pPr>
+      <w:rPr>
+        <w:rFonts w:hint="default"/>
+      </w:rPr>
+    </w:lvl>
+    <w:lvl w:ilvl="1" w:tplc="04190019" w:tentative="1">
+      <w:start w:val="1"/>
+      <w:numFmt w:val="lowerLetter"/>
+      <w:lvlText w:val="%2."/>
+      <w:lvlJc w:val="left"/>
+      <w:pPr>
+        <w:ind w:left="1440" w:hanging="360"/>
+      </w:pPr>
+    </w:lvl>
+    <w:lvl w:ilvl="2" w:tplc="0419001B" w:tentative="1">
+      <w:start w:val="1"/>
+      <w:numFmt w:val="lowerRoman"/>
+      <w:lvlText w:val="%3."/>
+      <w:lvlJc w:val="right"/>
+      <w:pPr>
+        <w:ind w:left="2160" w:hanging="180"/>
+      </w:pPr>
+    </w:lvl>
+    <w:lvl w:ilvl="3" w:tplc="0419000F" w:tentative="1">
+      <w:start w:val="1"/>
+      <w:numFmt w:val="decimal"/>
+      <w:lvlText w:val="%4."/>
+      <w:lvlJc w:val="left"/>
+      <w:pPr>
+        <w:ind w:left="2880" w:hanging="360"/>
+      </w:pPr>
+    </w:lvl>
+    <w:lvl w:ilvl="4" w:tplc="04190019" w:tentative="1">
+      <w:start w:val="1"/>
+      <w:numFmt w:val="lowerLetter"/>
+      <w:lvlText w:val="%5."/>
+      <w:lvlJc w:val="left"/>
+      <w:pPr>
+        <w:ind w:left="3600" w:hanging="360"/>
+      </w:pPr>
+    </w:lvl>
+    <w:lvl w:ilvl="5" w:tplc="0419001B" w:tentative="1">
+      <w:start w:val="1"/>
+      <w:numFmt w:val="lowerRoman"/>
+      <w:lvlText w:val="%6."/>
+      <w:lvlJc w:val="right"/>
+      <w:pPr>
+        <w:ind w:left="4320" w:hanging="180"/>
+      </w:pPr>
+    </w:lvl>
+    <w:lvl w:ilvl="6" w:tplc="0419000F" w:tentative="1">
+      <w:start w:val="1"/>
+      <w:numFmt w:val="decimal"/>
+      <w:lvlText w:val="%7."/>
+      <w:lvlJc w:val="left"/>
+      <w:pPr>
+        <w:ind w:left="5040" w:hanging="360"/>
+      </w:pPr>
+    </w:lvl>
+    <w:lvl w:ilvl="7" w:tplc="04190019" w:tentative="1">
+      <w:start w:val="1"/>
+      <w:numFmt w:val="lowerLetter"/>
+      <w:lvlText w:val="%8."/>
+      <w:lvlJc w:val="left"/>
+      <w:pPr>
+        <w:ind w:left="5760" w:hanging="360"/>
+      </w:pPr>
+    </w:lvl>
+    <w:lvl w:ilvl="8" w:tplc="0419001B" w:tentative="1">
+      <w:start w:val="1"/>
+      <w:numFmt w:val="lowerRoman"/>
+      <w:lvlText w:val="%9."/>
+      <w:lvlJc w:val="right"/>
+      <w:pPr>
+        <w:ind w:left="6480" w:hanging="180"/>
+      </w:pPr>
+    </w:lvl>
+  </w:abstractNum>
+  <w:num w:numId="1">
+    <w:abstractNumId w:val="0"/>
+  </w:num>
+</w:numbering>
 </file>
 
 <file path=word/styles.xml><?xml version="1.0" encoding="utf-8"?>
@@ -1188,6 +1480,17 @@
     <w:semiHidden/>
     <w:unhideWhenUsed/>
   </w:style>
+  <w:style w:type="paragraph" w:styleId="a3">
+    <w:name w:val="List Paragraph"/>
+    <w:basedOn w:val="a"/>
+    <w:uiPriority w:val="34"/>
+    <w:qFormat/>
+    <w:rsid w:val="008A7BA9"/>
+    <w:pPr>
+      <w:ind w:left="720"/>
+      <w:contextualSpacing/>
+    </w:pPr>
+  </w:style>
 </w:styles>
 </file>
 

</xml_diff>